<commit_message>
Added praktinio mokymo ataskaita
</commit_message>
<xml_diff>
--- a/templates/word/Mokymo ataskaita.docx
+++ b/templates/word/Mokymo ataskaita.docx
@@ -774,7 +774,7 @@
     </w:p>
     <w:tbl>
       <w:tblPr>
-        <w:tblW w:w="0" w:type="auto"/>
+        <w:tblW w:w="9576" w:type="dxa"/>
         <w:tblBorders>
           <w:top w:val="single" w:sz="4" w:space="0" w:color="auto"/>
           <w:left w:val="single" w:sz="4" w:space="0" w:color="auto"/>
@@ -1111,6 +1111,41 @@
               </w:rPr>
               <w:t>Priešskrydinis pasirengimas ir pažintinis skrydis</w:t>
             </w:r>
+            <w:r>
+              <w:rPr>
+                <w:rFonts w:ascii="Arial" w:hAnsi="Arial" w:cs="Arial"/>
+                <w:lang w:val="lt-LT"/>
+              </w:rPr>
+              <w:t xml:space="preserve">. </w:t>
+            </w:r>
+            <w:r>
+              <w:rPr>
+                <w:rFonts w:ascii="Arial" w:hAnsi="Arial" w:cs="Arial"/>
+                <w:lang w:val="lt-LT"/>
+              </w:rPr>
+              <w:t>Rengimas pirmam savarankiškam skrydžiui</w:t>
+            </w:r>
+            <w:r>
+              <w:rPr>
+                <w:rFonts w:ascii="Arial" w:hAnsi="Arial" w:cs="Arial"/>
+                <w:lang w:val="lt-LT"/>
+              </w:rPr>
+              <w:t xml:space="preserve">. </w:t>
+            </w:r>
+            <w:r>
+              <w:rPr>
+                <w:rFonts w:ascii="Arial" w:hAnsi="Arial" w:cs="Arial"/>
+                <w:lang w:val="lt-LT"/>
+              </w:rPr>
+              <w:t>Pirmas savarankiškas skrydis</w:t>
+            </w:r>
+            <w:r>
+              <w:rPr>
+                <w:rFonts w:ascii="Arial" w:hAnsi="Arial" w:cs="Arial"/>
+                <w:lang w:val="lt-LT"/>
+              </w:rPr>
+              <w:t>.</w:t>
+            </w:r>
           </w:p>
         </w:tc>
         <w:tc>
@@ -1258,7 +1293,42 @@
                 <w:rFonts w:ascii="Arial" w:hAnsi="Arial" w:cs="Arial"/>
                 <w:lang w:val="lt-LT"/>
               </w:rPr>
-              <w:t>Rengimas pirmam savarankiškam skrydžiui</w:t>
+              <w:t>P</w:t>
+            </w:r>
+            <w:r>
+              <w:rPr>
+                <w:rFonts w:ascii="Arial" w:hAnsi="Arial" w:cs="Arial"/>
+                <w:lang w:val="lt-LT"/>
+              </w:rPr>
+              <w:t>ilotavimo įgūdžių įtvirtinimas</w:t>
+            </w:r>
+            <w:r>
+              <w:rPr>
+                <w:rFonts w:ascii="Arial" w:hAnsi="Arial" w:cs="Arial"/>
+                <w:lang w:val="lt-LT"/>
+              </w:rPr>
+              <w:t xml:space="preserve">. </w:t>
+            </w:r>
+            <w:r>
+              <w:rPr>
+                <w:rFonts w:ascii="Arial" w:hAnsi="Arial" w:cs="Arial"/>
+                <w:lang w:val="lt-LT"/>
+              </w:rPr>
+              <w:t>Baigiamasis rengimo etapas.</w:t>
+            </w:r>
+            <w:r>
+              <w:rPr>
+                <w:rFonts w:ascii="Arial" w:hAnsi="Arial" w:cs="Arial"/>
+                <w:lang w:val="lt-LT"/>
+              </w:rPr>
+              <w:t xml:space="preserve"> </w:t>
+            </w:r>
+            <w:r>
+              <w:rPr>
+                <w:rFonts w:ascii="Arial" w:hAnsi="Arial" w:cs="Arial"/>
+                <w:lang w:val="lt-LT"/>
+              </w:rPr>
+              <w:t>Egzaminai SK licencijai gauti.</w:t>
             </w:r>
           </w:p>
         </w:tc>
@@ -1350,319 +1420,6 @@
           </w:p>
         </w:tc>
       </w:tr>
-      <w:tr>
-        <w:tc>
-          <w:tcPr>
-            <w:tcW w:w="1111" w:type="dxa"/>
-          </w:tcPr>
-          <w:p>
-            <w:pPr>
-              <w:pStyle w:val="Antrats"/>
-              <w:tabs>
-                <w:tab w:val="clear" w:pos="4320"/>
-                <w:tab w:val="clear" w:pos="8640"/>
-              </w:tabs>
-              <w:spacing w:before="60" w:after="60"/>
-              <w:jc w:val="center"/>
-              <w:rPr>
-                <w:rFonts w:ascii="Arial" w:hAnsi="Arial" w:cs="Arial"/>
-                <w:b/>
-                <w:bCs/>
-                <w:sz w:val="20"/>
-                <w:lang w:val="lt-LT"/>
-              </w:rPr>
-            </w:pPr>
-            <w:r>
-              <w:rPr>
-                <w:rFonts w:ascii="Arial" w:hAnsi="Arial" w:cs="Arial"/>
-                <w:b/>
-                <w:bCs/>
-                <w:sz w:val="20"/>
-                <w:lang w:val="lt-LT"/>
-              </w:rPr>
-              <w:t>3.</w:t>
-            </w:r>
-          </w:p>
-        </w:tc>
-        <w:tc>
-          <w:tcPr>
-            <w:tcW w:w="4577" w:type="dxa"/>
-          </w:tcPr>
-          <w:p>
-            <w:pPr>
-              <w:pStyle w:val="Antrats"/>
-              <w:tabs>
-                <w:tab w:val="clear" w:pos="4320"/>
-                <w:tab w:val="clear" w:pos="8640"/>
-              </w:tabs>
-              <w:spacing w:before="60" w:after="60"/>
-              <w:rPr>
-                <w:rFonts w:ascii="Arial" w:hAnsi="Arial" w:cs="Arial"/>
-                <w:sz w:val="20"/>
-                <w:lang w:val="lt-LT"/>
-              </w:rPr>
-            </w:pPr>
-            <w:r>
-              <w:rPr>
-                <w:rFonts w:ascii="Arial" w:hAnsi="Arial" w:cs="Arial"/>
-                <w:lang w:val="lt-LT"/>
-              </w:rPr>
-              <w:t>Pirmas savarankiškas skrydis ir pilotavimo įgūdžių įtvirtinimas</w:t>
-            </w:r>
-          </w:p>
-        </w:tc>
-        <w:tc>
-          <w:tcPr>
-            <w:tcW w:w="1260" w:type="dxa"/>
-          </w:tcPr>
-          <w:p>
-            <w:pPr>
-              <w:pStyle w:val="Antrats"/>
-              <w:tabs>
-                <w:tab w:val="clear" w:pos="4320"/>
-                <w:tab w:val="clear" w:pos="8640"/>
-              </w:tabs>
-              <w:spacing w:before="60" w:after="60"/>
-              <w:jc w:val="center"/>
-              <w:rPr>
-                <w:rFonts w:ascii="Arial" w:hAnsi="Arial" w:cs="Arial"/>
-                <w:sz w:val="20"/>
-                <w:lang w:val="lt-LT"/>
-              </w:rPr>
-            </w:pPr>
-            <w:r>
-              <w:rPr>
-                <w:rFonts w:ascii="Arial" w:hAnsi="Arial" w:cs="Arial"/>
-                <w:sz w:val="20"/>
-                <w:lang w:val="lt-LT"/>
-              </w:rPr>
-              <w:t>${3_TOTAL}</w:t>
-            </w:r>
-          </w:p>
-        </w:tc>
-        <w:tc>
-          <w:tcPr>
-            <w:tcW w:w="1260" w:type="dxa"/>
-          </w:tcPr>
-          <w:p>
-            <w:pPr>
-              <w:pStyle w:val="Antrats"/>
-              <w:tabs>
-                <w:tab w:val="clear" w:pos="4320"/>
-                <w:tab w:val="clear" w:pos="8640"/>
-              </w:tabs>
-              <w:spacing w:before="60" w:after="60"/>
-              <w:jc w:val="center"/>
-              <w:rPr>
-                <w:rFonts w:ascii="Arial" w:hAnsi="Arial" w:cs="Arial"/>
-                <w:sz w:val="20"/>
-                <w:lang w:val="lt-LT"/>
-              </w:rPr>
-            </w:pPr>
-            <w:r>
-              <w:rPr>
-                <w:rFonts w:ascii="Arial" w:hAnsi="Arial" w:cs="Arial"/>
-                <w:sz w:val="20"/>
-                <w:lang w:val="lt-LT"/>
-              </w:rPr>
-              <w:t>${3_KONTR}</w:t>
-            </w:r>
-          </w:p>
-        </w:tc>
-        <w:tc>
-          <w:tcPr>
-            <w:tcW w:w="1368" w:type="dxa"/>
-          </w:tcPr>
-          <w:p>
-            <w:pPr>
-              <w:pStyle w:val="Antrats"/>
-              <w:tabs>
-                <w:tab w:val="clear" w:pos="4320"/>
-                <w:tab w:val="clear" w:pos="8640"/>
-              </w:tabs>
-              <w:spacing w:before="60" w:after="60"/>
-              <w:jc w:val="center"/>
-              <w:rPr>
-                <w:rFonts w:ascii="Arial" w:hAnsi="Arial" w:cs="Arial"/>
-                <w:sz w:val="20"/>
-                <w:lang w:val="lt-LT"/>
-              </w:rPr>
-            </w:pPr>
-            <w:r>
-              <w:rPr>
-                <w:rFonts w:ascii="Arial" w:hAnsi="Arial" w:cs="Arial"/>
-                <w:sz w:val="20"/>
-                <w:lang w:val="lt-LT"/>
-              </w:rPr>
-              <w:t>${3_SAV}</w:t>
-            </w:r>
-          </w:p>
-        </w:tc>
-      </w:tr>
-      <w:tr>
-        <w:tc>
-          <w:tcPr>
-            <w:tcW w:w="1111" w:type="dxa"/>
-          </w:tcPr>
-          <w:p>
-            <w:pPr>
-              <w:pStyle w:val="Antrats"/>
-              <w:tabs>
-                <w:tab w:val="clear" w:pos="4320"/>
-                <w:tab w:val="clear" w:pos="8640"/>
-              </w:tabs>
-              <w:spacing w:before="60" w:after="60"/>
-              <w:jc w:val="center"/>
-              <w:rPr>
-                <w:rFonts w:ascii="Arial" w:hAnsi="Arial" w:cs="Arial"/>
-                <w:b/>
-                <w:bCs/>
-                <w:sz w:val="20"/>
-                <w:lang w:val="lt-LT"/>
-              </w:rPr>
-            </w:pPr>
-            <w:r>
-              <w:rPr>
-                <w:rFonts w:ascii="Arial" w:hAnsi="Arial" w:cs="Arial"/>
-                <w:b/>
-                <w:bCs/>
-                <w:sz w:val="20"/>
-                <w:lang w:val="lt-LT"/>
-              </w:rPr>
-              <w:t>4.</w:t>
-            </w:r>
-          </w:p>
-        </w:tc>
-        <w:tc>
-          <w:tcPr>
-            <w:tcW w:w="4577" w:type="dxa"/>
-          </w:tcPr>
-          <w:p>
-            <w:pPr>
-              <w:spacing w:before="60" w:after="60"/>
-              <w:rPr>
-                <w:rFonts w:ascii="Arial" w:hAnsi="Arial" w:cs="Arial"/>
-                <w:lang w:val="lt-LT"/>
-              </w:rPr>
-            </w:pPr>
-            <w:r>
-              <w:rPr>
-                <w:rFonts w:ascii="Arial" w:hAnsi="Arial" w:cs="Arial"/>
-                <w:lang w:val="lt-LT"/>
-              </w:rPr>
-              <w:t>Baigiamasis rengimo etapas.</w:t>
-            </w:r>
-          </w:p>
-          <w:p>
-            <w:pPr>
-              <w:pStyle w:val="Antrats"/>
-              <w:tabs>
-                <w:tab w:val="clear" w:pos="4320"/>
-                <w:tab w:val="clear" w:pos="8640"/>
-              </w:tabs>
-              <w:spacing w:before="60" w:after="60"/>
-              <w:rPr>
-                <w:rFonts w:ascii="Arial" w:hAnsi="Arial" w:cs="Arial"/>
-                <w:lang w:val="lt-LT"/>
-              </w:rPr>
-            </w:pPr>
-            <w:r>
-              <w:rPr>
-                <w:rFonts w:ascii="Arial" w:hAnsi="Arial" w:cs="Arial"/>
-                <w:lang w:val="lt-LT"/>
-              </w:rPr>
-              <w:t>Egzaminai SK licencijai gauti.</w:t>
-            </w:r>
-          </w:p>
-        </w:tc>
-        <w:tc>
-          <w:tcPr>
-            <w:tcW w:w="1260" w:type="dxa"/>
-          </w:tcPr>
-          <w:p>
-            <w:pPr>
-              <w:pStyle w:val="Antrats"/>
-              <w:tabs>
-                <w:tab w:val="clear" w:pos="4320"/>
-                <w:tab w:val="clear" w:pos="8640"/>
-              </w:tabs>
-              <w:spacing w:before="60" w:after="60"/>
-              <w:jc w:val="center"/>
-              <w:rPr>
-                <w:rFonts w:ascii="Arial" w:hAnsi="Arial" w:cs="Arial"/>
-                <w:sz w:val="20"/>
-                <w:lang w:val="lt-LT"/>
-              </w:rPr>
-            </w:pPr>
-            <w:r>
-              <w:rPr>
-                <w:rFonts w:ascii="Arial" w:hAnsi="Arial" w:cs="Arial"/>
-                <w:sz w:val="20"/>
-                <w:lang w:val="lt-LT"/>
-              </w:rPr>
-              <w:t>${4_TOTAL}</w:t>
-            </w:r>
-          </w:p>
-        </w:tc>
-        <w:tc>
-          <w:tcPr>
-            <w:tcW w:w="1260" w:type="dxa"/>
-          </w:tcPr>
-          <w:p>
-            <w:pPr>
-              <w:pStyle w:val="Antrats"/>
-              <w:tabs>
-                <w:tab w:val="clear" w:pos="4320"/>
-                <w:tab w:val="clear" w:pos="8640"/>
-              </w:tabs>
-              <w:spacing w:before="60" w:after="60"/>
-              <w:jc w:val="center"/>
-              <w:rPr>
-                <w:rFonts w:ascii="Arial" w:hAnsi="Arial" w:cs="Arial"/>
-                <w:sz w:val="20"/>
-                <w:lang w:val="lt-LT"/>
-              </w:rPr>
-            </w:pPr>
-            <w:r>
-              <w:rPr>
-                <w:rFonts w:ascii="Arial" w:hAnsi="Arial" w:cs="Arial"/>
-                <w:sz w:val="20"/>
-                <w:lang w:val="lt-LT"/>
-              </w:rPr>
-              <w:t>${4_KONTR}</w:t>
-            </w:r>
-          </w:p>
-        </w:tc>
-        <w:tc>
-          <w:tcPr>
-            <w:tcW w:w="1368" w:type="dxa"/>
-          </w:tcPr>
-          <w:p>
-            <w:pPr>
-              <w:pStyle w:val="Antrats"/>
-              <w:tabs>
-                <w:tab w:val="clear" w:pos="4320"/>
-                <w:tab w:val="clear" w:pos="8640"/>
-              </w:tabs>
-              <w:spacing w:before="60" w:after="60"/>
-              <w:jc w:val="center"/>
-              <w:rPr>
-                <w:rFonts w:ascii="Arial" w:hAnsi="Arial" w:cs="Arial"/>
-                <w:sz w:val="20"/>
-                <w:lang w:val="lt-LT"/>
-              </w:rPr>
-            </w:pPr>
-            <w:r>
-              <w:rPr>
-                <w:rFonts w:ascii="Arial" w:hAnsi="Arial" w:cs="Arial"/>
-                <w:sz w:val="20"/>
-                <w:lang w:val="lt-LT"/>
-              </w:rPr>
-              <w:t>${4_SAV}</w:t>
-            </w:r>
-          </w:p>
-        </w:tc>
-      </w:tr>
     </w:tbl>
     <w:p>
       <w:pPr>
@@ -1684,7 +1441,7 @@
         <w:tabs>
           <w:tab w:val="clear" w:pos="4320"/>
           <w:tab w:val="clear" w:pos="8640"/>
-          <w:tab w:val="left" w:pos="1843"/>
+          <w:tab w:val="left" w:pos="2268"/>
         </w:tabs>
         <w:spacing w:line="360" w:lineRule="auto"/>
         <w:jc w:val="both"/>
@@ -1706,6 +1463,12 @@
           <w:lang w:val="lt-LT"/>
         </w:rPr>
         <w:tab/>
+      </w:r>
+      <w:r>
+        <w:rPr>
+          <w:rFonts w:ascii="Arial" w:hAnsi="Arial" w:cs="Arial"/>
+          <w:lang w:val="lt-LT"/>
+        </w:rPr>
         <w:t xml:space="preserve">${TOTAL} </w:t>
       </w:r>
       <w:r>
@@ -1722,7 +1485,7 @@
         <w:tabs>
           <w:tab w:val="clear" w:pos="4320"/>
           <w:tab w:val="clear" w:pos="8640"/>
-          <w:tab w:val="left" w:pos="1843"/>
+          <w:tab w:val="left" w:pos="2268"/>
         </w:tabs>
         <w:spacing w:line="360" w:lineRule="auto"/>
         <w:jc w:val="both"/>
@@ -1760,7 +1523,7 @@
         <w:tabs>
           <w:tab w:val="clear" w:pos="4320"/>
           <w:tab w:val="clear" w:pos="8640"/>
-          <w:tab w:val="left" w:pos="1843"/>
+          <w:tab w:val="left" w:pos="2268"/>
         </w:tabs>
         <w:spacing w:line="360" w:lineRule="auto"/>
         <w:jc w:val="both"/>
@@ -1790,59 +1553,66 @@
         </w:rPr>
         <w:t xml:space="preserve">${TOTAL_SAV} </w:t>
       </w:r>
+      <w:r>
+        <w:rPr>
+          <w:rFonts w:ascii="Arial" w:hAnsi="Arial" w:cs="Arial"/>
+          <w:lang w:val="lt-LT"/>
+        </w:rPr>
+        <w:t>val.</w:t>
+      </w:r>
+    </w:p>
+    <w:p>
+      <w:pPr>
+        <w:pStyle w:val="Antrats"/>
+        <w:tabs>
+          <w:tab w:val="clear" w:pos="4320"/>
+          <w:tab w:val="clear" w:pos="8640"/>
+          <w:tab w:val="left" w:pos="2268"/>
+        </w:tabs>
+        <w:jc w:val="both"/>
+        <w:rPr>
+          <w:rFonts w:ascii="Arial" w:hAnsi="Arial" w:cs="Arial"/>
+          <w:lang w:val="lt-LT"/>
+        </w:rPr>
+      </w:pPr>
+    </w:p>
+    <w:p>
+      <w:pPr>
+        <w:pStyle w:val="Antrats"/>
+        <w:tabs>
+          <w:tab w:val="clear" w:pos="4320"/>
+          <w:tab w:val="clear" w:pos="8640"/>
+          <w:tab w:val="left" w:pos="2268"/>
+        </w:tabs>
+        <w:jc w:val="both"/>
+        <w:rPr>
+          <w:rFonts w:ascii="Arial" w:hAnsi="Arial" w:cs="Arial"/>
+          <w:lang w:val="lt-LT"/>
+        </w:rPr>
+      </w:pPr>
+      <w:r>
+        <w:rPr>
+          <w:rFonts w:ascii="Arial" w:hAnsi="Arial" w:cs="Arial"/>
+          <w:lang w:val="lt-LT"/>
+        </w:rPr>
+        <w:t>Tūpimų į aikštelę</w:t>
+      </w:r>
+      <w:r>
+        <w:rPr>
+          <w:rFonts w:ascii="Arial" w:hAnsi="Arial" w:cs="Arial"/>
+          <w:lang w:val="lt-LT"/>
+        </w:rPr>
+        <w:tab/>
+      </w:r>
+      <w:r>
+        <w:rPr>
+          <w:rFonts w:ascii="Arial" w:hAnsi="Arial" w:cs="Arial"/>
+          <w:lang w:val="lt-LT"/>
+        </w:rPr>
+        <w:t>${TOTAL_LANDING_FIELD}</w:t>
+      </w:r>
       <w:bookmarkStart w:id="0" w:name="_GoBack"/>
       <w:bookmarkEnd w:id="0"/>
-      <w:r>
-        <w:rPr>
-          <w:rFonts w:ascii="Arial" w:hAnsi="Arial" w:cs="Arial"/>
-          <w:lang w:val="lt-LT"/>
-        </w:rPr>
-        <w:t>val.</w:t>
-      </w:r>
-    </w:p>
-    <w:p>
-      <w:pPr>
-        <w:pStyle w:val="Antrats"/>
-        <w:tabs>
-          <w:tab w:val="clear" w:pos="4320"/>
-          <w:tab w:val="clear" w:pos="8640"/>
-        </w:tabs>
-        <w:jc w:val="both"/>
-        <w:rPr>
-          <w:rFonts w:ascii="Arial" w:hAnsi="Arial" w:cs="Arial"/>
-          <w:lang w:val="lt-LT"/>
-        </w:rPr>
-      </w:pPr>
-    </w:p>
-    <w:p>
-      <w:pPr>
-        <w:pStyle w:val="Antrats"/>
-        <w:tabs>
-          <w:tab w:val="clear" w:pos="4320"/>
-          <w:tab w:val="clear" w:pos="8640"/>
-          <w:tab w:val="left" w:pos="1843"/>
-        </w:tabs>
-        <w:jc w:val="both"/>
-        <w:rPr>
-          <w:rFonts w:ascii="Arial" w:hAnsi="Arial" w:cs="Arial"/>
-          <w:lang w:val="lt-LT"/>
-        </w:rPr>
-      </w:pPr>
-      <w:r>
-        <w:rPr>
-          <w:rFonts w:ascii="Arial" w:hAnsi="Arial" w:cs="Arial"/>
-          <w:lang w:val="lt-LT"/>
-        </w:rPr>
-        <w:t>Tūpimų į aikštelę</w:t>
-      </w:r>
-      <w:r>
-        <w:rPr>
-          <w:rFonts w:ascii="Arial" w:hAnsi="Arial" w:cs="Arial"/>
-          <w:lang w:val="lt-LT"/>
-        </w:rPr>
-        <w:tab/>
-        <w:t>${TOTAL_LANDING_FIELD}</w:t>
-      </w:r>
     </w:p>
     <w:p>
       <w:pPr>

</xml_diff>